<commit_message>
Some files are edited
</commit_message>
<xml_diff>
--- a/Diploma/Доповідь на захист - Тезисы.docx
+++ b/Diploma/Доповідь на захист - Тезисы.docx
@@ -84,74 +84,65 @@
       </w:r>
     </w:p>
     <w:p>
-      <w:r>
+      <w:pPr>
         <w:rPr>
           <w:lang w:val="uk-UA"/>
         </w:rPr>
-        <w:t xml:space="preserve">Існують такі популярні класифікатори як БК, </w:t>
-      </w:r>
-      <w:r>
-        <w:rPr>
-          <w:lang w:val="en-US"/>
-        </w:rPr>
-        <w:t>SVM</w:t>
-      </w:r>
+      </w:pPr>
       <w:r>
         <w:rPr>
           <w:lang w:val="uk-UA"/>
         </w:rPr>
-        <w:t>, перцептрон, Класифікатор лінійного дискримінантного аналізу</w:t>
+        <w:t>Існують такі популярні класифікатори як</w:t>
       </w:r>
       <w:r>
         <w:rPr>
           <w:lang w:val="uk-UA"/>
         </w:rPr>
-        <w:t xml:space="preserve">, </w:t>
+        <w:t xml:space="preserve"> </w:t>
       </w:r>
       <w:r>
         <w:rPr>
           <w:lang w:val="uk-UA"/>
         </w:rPr>
-        <w:t>дерево прийняття р</w:t>
-      </w:r>
-      <w:r>
-        <w:rPr>
-          <w:lang w:val="uk-UA"/>
-        </w:rPr>
-        <w:t>і</w:t>
-      </w:r>
-      <w:r>
-        <w:rPr>
-          <w:lang w:val="uk-UA"/>
-        </w:rPr>
-        <w:t>шення</w:t>
-      </w:r>
-      <w:r>
-        <w:rPr>
-          <w:lang w:val="uk-UA"/>
-        </w:rPr>
-        <w:t xml:space="preserve"> та інші. В даній роботі будуть розглянуті та порівняні БК та </w:t>
-      </w:r>
-      <w:r>
-        <w:rPr>
-          <w:lang w:val="en-US"/>
-        </w:rPr>
-        <w:t>SVM</w:t>
-      </w:r>
-      <w:r>
-        <w:t>.</w:t>
+        <w:t>...</w:t>
       </w:r>
     </w:p>
     <w:p>
       <w:pPr>
         <w:rPr>
-          <w:lang w:val="uk-UA" w:eastAsia="en-US"/>
-        </w:rPr>
-      </w:pPr>
-      <w:r>
-        <w:rPr>
           <w:lang w:val="uk-UA"/>
         </w:rPr>
+      </w:pPr>
+      <w:r>
+        <w:rPr>
+          <w:lang w:val="uk-UA"/>
+        </w:rPr>
+        <w:t xml:space="preserve">В даній роботі будуть розглянуті та порівняні БК та </w:t>
+      </w:r>
+      <w:r>
+        <w:rPr>
+          <w:lang w:val="en-US"/>
+        </w:rPr>
+        <w:t>SVM</w:t>
+      </w:r>
+      <w:r>
+        <w:rPr>
+          <w:lang w:val="uk-UA"/>
+        </w:rPr>
+        <w:t>.</w:t>
+      </w:r>
+    </w:p>
+    <w:p>
+      <w:pPr>
+        <w:rPr>
+          <w:lang w:val="uk-UA" w:eastAsia="en-US"/>
+        </w:rPr>
+      </w:pPr>
+      <w:r>
+        <w:rPr>
+          <w:lang w:val="uk-UA"/>
+        </w:rPr>
         <w:t xml:space="preserve">Практична </w:t>
       </w:r>
       <w:r>
@@ -161,34 +152,31 @@
         <w:t>задача</w:t>
       </w:r>
       <w:r>
-        <w:t xml:space="preserve"> </w:t>
-      </w:r>
-      <w:r>
-        <w:t>для демонстра</w:t>
+        <w:rPr>
+          <w:lang w:val="uk-UA"/>
+        </w:rPr>
+        <w:t xml:space="preserve"> для демонстрац</w:t>
+      </w:r>
+      <w:r>
+        <w:rPr>
+          <w:lang w:val="uk-UA"/>
+        </w:rPr>
+        <w:t>ії роботи класифікаторів</w:t>
+      </w:r>
+      <w:r>
+        <w:rPr>
+          <w:lang w:val="uk-UA"/>
+        </w:rPr>
+        <w:t xml:space="preserve"> –</w:t>
+      </w:r>
+      <w:r>
+        <w:rPr>
+          <w:lang w:val="uk-UA"/>
+        </w:rPr>
+        <w:t xml:space="preserve"> визначення нот в цифровому акустичному сигналі. </w:t>
       </w:r>
       <w:bookmarkStart w:id="0" w:name="_GoBack"/>
       <w:bookmarkEnd w:id="0"/>
-      <w:r>
-        <w:t>ц</w:t>
-      </w:r>
-      <w:r>
-        <w:rPr>
-          <w:lang w:val="uk-UA"/>
-        </w:rPr>
-        <w:t>ії роботи класифікаторів</w:t>
-      </w:r>
-      <w:r>
-        <w:rPr>
-          <w:lang w:val="uk-UA"/>
-        </w:rPr>
-        <w:t xml:space="preserve"> –</w:t>
-      </w:r>
-      <w:r>
-        <w:rPr>
-          <w:lang w:val="uk-UA"/>
-        </w:rPr>
-        <w:t xml:space="preserve"> визначення нот в цифровому акустичному сигналі. </w:t>
-      </w:r>
     </w:p>
     <w:p>
       <w:pPr>
@@ -959,7 +947,7 @@
             <w:noProof/>
             <w:lang w:val="uk-UA"/>
           </w:rPr>
-          <w:t>2</w:t>
+          <w:t>3</w:t>
         </w:r>
         <w:r>
           <w:fldChar w:fldCharType="end"/>
@@ -4714,7 +4702,7 @@
 </file>
 
 <file path=customXml/itemProps1.xml><?xml version="1.0" encoding="utf-8"?>
-<ds:datastoreItem xmlns:ds="http://schemas.openxmlformats.org/officeDocument/2006/customXml" ds:itemID="{3E816EE5-8EA8-433A-8B8F-219730A6750D}">
+<ds:datastoreItem xmlns:ds="http://schemas.openxmlformats.org/officeDocument/2006/customXml" ds:itemID="{794CF838-3A0E-4524-96FA-0768B81EC6A9}">
   <ds:schemaRefs>
     <ds:schemaRef ds:uri="http://schemas.openxmlformats.org/officeDocument/2006/bibliography"/>
   </ds:schemaRefs>

</xml_diff>